<commit_message>
adição de um inciso no termo.
</commit_message>
<xml_diff>
--- a/termos de uso.docx
+++ b/termos de uso.docx
@@ -279,101 +279,112 @@
     <w:p/>
     <w:p>
       <w:r>
-        <w:t>4</w:t>
-      </w:r>
-      <w:r>
-        <w:t>.5</w:t>
-      </w:r>
-    </w:p>
-    <w:p>
-      <w:r>
-        <w:t>O site</w:t>
-      </w:r>
-      <w:r>
-        <w:t xml:space="preserve"> não te limita a postagem de cada foto ou </w:t>
-      </w:r>
-      <w:r>
-        <w:t>vídeo</w:t>
-      </w:r>
-      <w:r>
-        <w:t xml:space="preserve"> em seu Perfil e não existe intervalo mínimo entre as postagens de cada foto ou </w:t>
-      </w:r>
-      <w:r>
-        <w:t>vídeo</w:t>
-      </w:r>
-      <w:r>
-        <w:t>.</w:t>
-      </w:r>
-    </w:p>
-    <w:p/>
-    <w:p>
-      <w:r>
-        <w:t>4</w:t>
-      </w:r>
-      <w:r>
-        <w:t>.6</w:t>
-      </w:r>
-    </w:p>
-    <w:p>
-      <w:r>
-        <w:t xml:space="preserve">O site </w:t>
-      </w:r>
-      <w:r>
-        <w:t xml:space="preserve">reserva o direito permanente e unilateral de notificar, limitar, bloquear ou remover o acesso ao Serviço dos Usuários que </w:t>
-      </w:r>
-      <w:r>
-        <w:t>desobedecerem às</w:t>
-      </w:r>
-      <w:r>
-        <w:t xml:space="preserve"> regras para publicação das fotos ou </w:t>
-      </w:r>
-      <w:r>
-        <w:t>vídeos</w:t>
-      </w:r>
-      <w:r>
-        <w:t xml:space="preserve">, sem prévia notificação ou justificativa, sem que isso lhe dê qualquer direito à indenização. Em especial, </w:t>
-      </w:r>
-      <w:r>
-        <w:t>o site</w:t>
-      </w:r>
-      <w:r>
-        <w:t xml:space="preserve"> poderá adotar quaisquer medidas visando (a) cumprir qualquer lei, regulamentação, ou ordem judicial ou administrativa, conforme aplicável; (b) fazer cumprir este Termo de Uso, inclusive no que diz respeito à associação direita ou indireta do  Serviço ao Perfil não autorizado; (c) detectar, impedir ou lidar com questões de fraude, segurança ou técnicas; (d) remover ou invalidar cliques gerados em não conformidade com este Termo de Uso (e) atender a pedidos de suporte do usuário ou de terceiros lesados ou (f) </w:t>
-      </w:r>
-      <w:r>
-        <w:lastRenderedPageBreak/>
-        <w:t>proteger os direitos, a propriedade ou a segurança do Social Clique, de seus usuários, dos anunciantes ou do público em geral.</w:t>
-      </w:r>
-    </w:p>
-    <w:p/>
-    <w:p>
-      <w:r>
-        <w:t>4</w:t>
-      </w:r>
-      <w:r>
-        <w:t>.7</w:t>
-      </w:r>
-    </w:p>
-    <w:p>
-      <w:r>
-        <w:t xml:space="preserve">O site </w:t>
-      </w:r>
-      <w:r>
-        <w:t xml:space="preserve">não se responsabiliza pela eventual interferência, influência, alteração, ou perda do seu Perfil, incluindo Amigos, Assinantes ou Seguidores do seu Perfil ao utilizar </w:t>
-      </w:r>
-      <w:r>
-        <w:t>o site</w:t>
-      </w:r>
-      <w:r>
-        <w:t>, qualquer que tenha sido o motivo desse evento.</w:t>
-      </w:r>
-    </w:p>
-    <w:p/>
-    <w:p>
-      <w:r>
-        <w:t>5.</w:t>
+        <w:t>4.5</w:t>
+      </w:r>
+    </w:p>
+    <w:p>
+      <w:r>
+        <w:t>Não é permitido a postagem de fotos e vídeos com conteúdo para maiores de 18 anos de idade.</w:t>
       </w:r>
       <w:bookmarkStart w:id="0" w:name="_GoBack"/>
       <w:bookmarkEnd w:id="0"/>
+    </w:p>
+    <w:p/>
+    <w:p>
+      <w:r>
+        <w:t>4</w:t>
+      </w:r>
+      <w:r>
+        <w:t>.6</w:t>
+      </w:r>
+    </w:p>
+    <w:p>
+      <w:r>
+        <w:t>O site</w:t>
+      </w:r>
+      <w:r>
+        <w:t xml:space="preserve"> não te limita a postagem de cada foto ou </w:t>
+      </w:r>
+      <w:r>
+        <w:t>vídeo</w:t>
+      </w:r>
+      <w:r>
+        <w:t xml:space="preserve"> em seu Perfil e não existe intervalo mínimo entre as postagens de cada foto ou </w:t>
+      </w:r>
+      <w:r>
+        <w:t>vídeo</w:t>
+      </w:r>
+      <w:r>
+        <w:t>.</w:t>
+      </w:r>
+    </w:p>
+    <w:p/>
+    <w:p>
+      <w:r>
+        <w:t>4</w:t>
+      </w:r>
+      <w:r>
+        <w:t>.7</w:t>
+      </w:r>
+    </w:p>
+    <w:p>
+      <w:r>
+        <w:t xml:space="preserve">O site </w:t>
+      </w:r>
+      <w:r>
+        <w:t xml:space="preserve">reserva o direito permanente e unilateral de notificar, limitar, bloquear ou remover o acesso ao Serviço dos Usuários que </w:t>
+      </w:r>
+      <w:r>
+        <w:t>desobedecerem às</w:t>
+      </w:r>
+      <w:r>
+        <w:t xml:space="preserve"> regras para publicação das fotos ou </w:t>
+      </w:r>
+      <w:r>
+        <w:t>vídeos</w:t>
+      </w:r>
+      <w:r>
+        <w:t xml:space="preserve">, sem prévia notificação ou justificativa, sem que isso lhe dê qualquer direito à </w:t>
+      </w:r>
+      <w:r>
+        <w:lastRenderedPageBreak/>
+        <w:t xml:space="preserve">indenização. Em especial, </w:t>
+      </w:r>
+      <w:r>
+        <w:t>o site</w:t>
+      </w:r>
+      <w:r>
+        <w:t xml:space="preserve"> poderá adotar quaisquer medidas visando (a) cumprir qualquer lei, regulamentação, ou ordem judicial ou administrativa, conforme aplicável; (b) fazer cumprir este Termo de Uso, inclusive no que diz respeito à associação direita ou indireta do  Serviço ao Perfil não autorizado; (c) detectar, impedir ou lidar com questões de fraude, segurança ou técnicas; (d) remover ou invalidar cliques gerados em não conformidade com este Termo de Uso (e) atender a pedidos de suporte do usuário ou de terceiros lesados ou (f) proteger os direitos, a propriedade ou a segurança do Social Clique, de seus usuários, dos anunciantes ou do público em geral.</w:t>
+      </w:r>
+    </w:p>
+    <w:p/>
+    <w:p>
+      <w:r>
+        <w:t>4</w:t>
+      </w:r>
+      <w:r>
+        <w:t>.8</w:t>
+      </w:r>
+    </w:p>
+    <w:p>
+      <w:r>
+        <w:t xml:space="preserve">O site </w:t>
+      </w:r>
+      <w:r>
+        <w:t xml:space="preserve">não se responsabiliza pela eventual interferência, influência, alteração, ou perda do seu Perfil, incluindo Amigos, Assinantes ou Seguidores do seu Perfil ao utilizar </w:t>
+      </w:r>
+      <w:r>
+        <w:t>o site</w:t>
+      </w:r>
+      <w:r>
+        <w:t>, qualquer que tenha sido o motivo desse evento.</w:t>
+      </w:r>
+    </w:p>
+    <w:p/>
+    <w:p>
+      <w:r>
+        <w:t>5.</w:t>
+      </w:r>
       <w:r>
         <w:t xml:space="preserve"> ISENÇÃO DE RESPONSABILIDADE</w:t>
       </w:r>

</xml_diff>